<commit_message>
add lab4 + update lab3
</commit_message>
<xml_diff>
--- a/Anul II/Semestrul II/Inteligenta Artificiala/Laborator/Laborator 3/Laborator 3 - Taskuri.docx
+++ b/Anul II/Semestrul II/Inteligenta Artificiala/Laborator/Laborator 3/Laborator 3 - Taskuri.docx
@@ -533,10 +533,61 @@
       <w:pPr>
         <w:shd w:fill="ffffff" w:val="clear"/>
         <w:spacing w:line="313.04347826086956" w:lineRule="auto"/>
+        <w:rPr/>
+      </w:pPr>
+      <w:r>
+        <w:rPr>
+          <w:rtl w:val="0"/>
+        </w:rPr>
+      </w:r>
+    </w:p>
+    <w:p>
+      <w:pPr>
+        <w:shd w:fill="ffffff" w:val="clear"/>
+        <w:spacing w:line="313.04347826086956" w:lineRule="auto"/>
+        <w:rPr/>
+      </w:pPr>
+      <w:r>
+        <w:rPr>
+          <w:rtl w:val="0"/>
+        </w:rPr>
+        <w:t xml:space="preserve">4) </w:t>
+      </w:r>
+      <w:r>
+        <w:rPr>
+          <w:sz w:val="24"/>
+          <w:szCs w:val="24"/>
+          <w:rtl w:val="0"/>
+        </w:rPr>
+        <w:t xml:space="preserve">Sa se implementeze A* folosind cautarea binara. Rescrieți funcția </w:t>
+      </w:r>
+      <w:r>
+        <w:rPr>
+          <w:rtl w:val="0"/>
+        </w:rPr>
+        <w:t xml:space="preserve">aStarSolMultiple() (o veti redenumi </w:t>
+      </w:r>
+      <w:r>
         <w:rPr>
           <w:b w:val="1"/>
-        </w:rPr>
-      </w:pPr>
+          <w:rtl w:val="0"/>
+        </w:rPr>
+        <w:t xml:space="preserve">aStarSolMultiple2() </w:t>
+      </w:r>
+      <w:r>
+        <w:rPr>
+          <w:rtl w:val="0"/>
+        </w:rPr>
+        <w:t xml:space="preserve">) </w:t>
+      </w:r>
+      <w:r>
+        <w:rPr>
+          <w:sz w:val="24"/>
+          <w:szCs w:val="24"/>
+          <w:rtl w:val="0"/>
+        </w:rPr>
+        <w:t xml:space="preserve">si inlocuiti partea de sortare cu adaugarea la indicele calculat de cautarea binara. Porniti de la functia bin_search din anexa; rescrieti functia astfel incat sa foloseasca comparatorii clasei nod si nu proprietatile f,g,h (deci in implementarea voastra nu trebuie sa existe nicio referire la aceste proprietati).</w:t>
+      </w:r>
       <w:r>
         <w:rPr>
           <w:rtl w:val="0"/>
@@ -553,10 +604,24 @@
       </w:pPr>
       <w:r>
         <w:rPr>
+          <w:rtl w:val="0"/>
+        </w:rPr>
+      </w:r>
+    </w:p>
+    <w:p>
+      <w:pPr>
+        <w:shd w:fill="ffffff" w:val="clear"/>
+        <w:spacing w:line="313.04347826086956" w:lineRule="auto"/>
+        <w:rPr>
           <w:b w:val="1"/>
-          <w:rtl w:val="0"/>
-        </w:rPr>
-        <w:t xml:space="preserve">4) Implementați algoritmul A* pentru a obține drumul de cost minim pentru graful problemei din curs sau din laborator (folosit la exercitiul 2), folosind listele open si closed și urmând pseudocodul algoritmului. Algoritmul va fi implementat în funcția a_star(graf)</w:t>
+        </w:rPr>
+      </w:pPr>
+      <w:r>
+        <w:rPr>
+          <w:b w:val="1"/>
+          <w:rtl w:val="0"/>
+        </w:rPr>
+        <w:t xml:space="preserve">5) Implementați algoritmul A* pentru a obține drumul de cost minim pentru graful problemei din curs sau din laborator (folosit la exercitiul 2), folosind listele open si closed și urmând pseudocodul algoritmului. Algoritmul va fi implementat în funcția a_star(graf)</w:t>
       </w:r>
     </w:p>
     <w:p>
@@ -581,7 +646,7 @@
         <w:rPr>
           <w:rtl w:val="0"/>
         </w:rPr>
-        <w:t xml:space="preserve">5) Folosind implementarea problemei canibalilor și misionarilor de la laboratorul anterior, rezolvați problema folosind A* urmând cerințele:</w:t>
+        <w:t xml:space="preserve">6) Folosind implementarea problemei canibalilor și misionarilor de la laboratorul anterior, rezolvați problema folosind A* urmând cerințele:</w:t>
       </w:r>
     </w:p>
     <w:p>
@@ -660,7 +725,7 @@
         <w:rPr>
           <w:rtl w:val="0"/>
         </w:rPr>
-        <w:t xml:space="preserve">6) Implementați algoritmul A* folosind structuri eficiente:</w:t>
+        <w:t xml:space="preserve">7) Implementați algoritmul A* folosind structuri eficiente:</w:t>
       </w:r>
     </w:p>
     <w:p>
@@ -780,7 +845,7 @@
         <w:rPr>
           <w:rtl w:val="0"/>
         </w:rPr>
-        <w:t xml:space="preserve">7) Modificați algoritmul A* cu soluții multiple (de la al 2-lea sau al 3-lea exercițiu) astfel încât în cazul unor drumuri de cost egal să returneze aceste drumuri în ordinea numărului lor de muchii.</w:t>
+        <w:t xml:space="preserve">8) Modificați algoritmul A* cu soluții multiple (de la al 2-lea sau al 3-lea exercițiu) astfel încât în cazul unor drumuri de cost egal să returneze aceste drumuri în ordinea numărului lor de muchii.</w:t>
       </w:r>
     </w:p>
     <w:p>

</xml_diff>